<commit_message>
Upload again with a new table added
</commit_message>
<xml_diff>
--- a/Supplementary data.docx
+++ b/Supplementary data.docx
@@ -7,6 +7,8 @@
         <w:jc w:val="center"/>
         <w:rPr>
           <w:rFonts w:ascii="Times New Roman" w:hAnsi="Times New Roman" w:cs="Times New Roman"/>
+          <w:b/>
+          <w:bCs/>
           <w:sz w:val="36"/>
           <w:szCs w:val="36"/>
         </w:rPr>
@@ -14,6 +16,8 @@
       <w:r>
         <w:rPr>
           <w:rFonts w:ascii="Times New Roman" w:hAnsi="Times New Roman" w:cs="Times New Roman"/>
+          <w:b/>
+          <w:bCs/>
           <w:sz w:val="36"/>
           <w:szCs w:val="36"/>
         </w:rPr>
@@ -4972,16 +4976,84 @@
       <w:r>
         <w:rPr>
           <w:rFonts w:ascii="Times New Roman" w:hAnsi="Times New Roman" w:cs="Times New Roman"/>
+          <w:b/>
+          <w:bCs/>
         </w:rPr>
-        <w:t>Table S1: Summary of the three linear model explaining generalist abundance, specialist abundance, and specialist-to-generalist ratio.</w:t>
+        <w:t>Table S1</w:t>
+      </w:r>
+      <w:r>
+        <w:rPr>
+          <w:rFonts w:ascii="Times New Roman" w:hAnsi="Times New Roman" w:cs="Times New Roman" w:hint="eastAsia"/>
+        </w:rPr>
+        <w:t>.</w:t>
+      </w:r>
+      <w:r>
+        <w:rPr>
+          <w:rFonts w:ascii="Times New Roman" w:hAnsi="Times New Roman" w:cs="Times New Roman"/>
+        </w:rPr>
+        <w:t xml:space="preserve"> Summary of the three linear model explaining generalist abundance, specialist abundance, and specialist-to-generalist ratio.</w:t>
+      </w:r>
+    </w:p>
+    <w:p>
+      <w:r>
+        <w:br w:type="page"/>
+      </w:r>
+    </w:p>
+    <w:bookmarkStart w:id="0" w:name="_MON_1824470544"/>
+    <w:bookmarkEnd w:id="0"/>
+    <w:p>
+      <w:pPr>
+        <w:jc w:val="center"/>
+      </w:pPr>
+      <w:r>
+        <w:object w:dxaOrig="5525" w:dyaOrig="3167" w14:anchorId="4785AA3E">
+          <v:shapetype id="_x0000_t75" coordsize="21600,21600" o:spt="75" o:preferrelative="t" path="m@4@5l@4@11@9@11@9@5xe" filled="f" stroked="f">
+            <v:stroke joinstyle="miter"/>
+            <v:formulas>
+              <v:f eqn="if lineDrawn pixelLineWidth 0"/>
+              <v:f eqn="sum @0 1 0"/>
+              <v:f eqn="sum 0 0 @1"/>
+              <v:f eqn="prod @2 1 2"/>
+              <v:f eqn="prod @3 21600 pixelWidth"/>
+              <v:f eqn="prod @3 21600 pixelHeight"/>
+              <v:f eqn="sum @0 0 1"/>
+              <v:f eqn="prod @6 1 2"/>
+              <v:f eqn="prod @7 21600 pixelWidth"/>
+              <v:f eqn="sum @8 21600 0"/>
+              <v:f eqn="prod @7 21600 pixelHeight"/>
+              <v:f eqn="sum @10 21600 0"/>
+            </v:formulas>
+            <v:path o:extrusionok="f" gradientshapeok="t" o:connecttype="rect"/>
+            <o:lock v:ext="edit" aspectratio="t"/>
+          </v:shapetype>
+          <v:shape id="_x0000_i1075" type="#_x0000_t75" style="width:343pt;height:180.5pt" o:ole="">
+            <v:imagedata r:id="rId4" o:title=""/>
+          </v:shape>
+          <o:OLEObject Type="Embed" ProgID="Excel.Sheet.12" ShapeID="_x0000_i1075" DrawAspect="Content" ObjectID="_1824471368" r:id="rId5"/>
+        </w:object>
       </w:r>
     </w:p>
     <w:p>
       <w:pPr>
+        <w:jc w:val="center"/>
         <w:rPr>
-          <w:rFonts w:hint="eastAsia"/>
+          <w:rFonts w:ascii="Times New Roman" w:hAnsi="Times New Roman" w:cs="Times New Roman"/>
         </w:rPr>
       </w:pPr>
+      <w:r>
+        <w:rPr>
+          <w:rFonts w:ascii="Times New Roman" w:hAnsi="Times New Roman" w:cs="Times New Roman"/>
+          <w:b/>
+          <w:bCs/>
+        </w:rPr>
+        <w:t>Table S2.</w:t>
+      </w:r>
+      <w:r>
+        <w:rPr>
+          <w:rFonts w:ascii="Times New Roman" w:hAnsi="Times New Roman" w:cs="Times New Roman"/>
+        </w:rPr>
+        <w:t xml:space="preserve"> The mean NDVI and temperature recorded during each period.</w:t>
+      </w:r>
     </w:p>
     <w:sectPr>
       <w:pgSz w:w="11906" w:h="16838"/>

</xml_diff>